<commit_message>
skill set 2 starts
</commit_message>
<xml_diff>
--- a/PL-200/Skill Set 1.docx
+++ b/PL-200/Skill Set 1.docx
@@ -4129,7 +4129,26 @@
         <w:t xml:space="preserve">- </w:t>
       </w:r>
       <w:r>
-        <w:t xml:space="preserve">You can turn on column-level security on a column-by-column basis. Then, you can manage access by creating a Column Security Profile. The profile contains all columns that have column-level security turned on and the access granted by that specific profile. You can control each column in the profile for Create, Update, and Read access. Then, you would associate Column Security Profiles with a user or teams to grant users with those privileges to the records that they already have access to. </w:t>
+        <w:t xml:space="preserve">You can turn on column-level security on a column-by-column basis. Then, you can manage access by creating a </w:t>
+      </w:r>
+      <w:r>
+        <w:rPr>
+          <w:b/>
+          <w:bCs/>
+        </w:rPr>
+        <w:t>Column Security Profile</w:t>
+      </w:r>
+      <w:r>
+        <w:t xml:space="preserve">. The profile contains all columns that have column-level security turned on and the access granted by that specific profile. You can control each column in the profile for Create, Update, and Read access. Then, you </w:t>
+      </w:r>
+      <w:r>
+        <w:rPr>
+          <w:u w:val="single"/>
+        </w:rPr>
+        <w:t>would associate Column Security Profiles with a user or teams</w:t>
+      </w:r>
+      <w:r>
+        <w:t xml:space="preserve"> to grant users with those privileges to the records that they already have access to. </w:t>
       </w:r>
     </w:p>
     <w:p>
@@ -5488,7 +5507,7 @@
           <w:lang w:val="en-SG"/>
         </w:rPr>
         <w:drawing>
-          <wp:inline distT="0" distB="0" distL="0" distR="0" wp14:anchorId="6487D63A" wp14:editId="77E27240">
+          <wp:inline distT="0" distB="0" distL="0" distR="0" wp14:anchorId="6487D63A" wp14:editId="54F93293">
             <wp:extent cx="3803073" cy="2571337"/>
             <wp:effectExtent l="0" t="0" r="6985" b="635"/>
             <wp:docPr id="1537194994" name="Picture 15"/>
@@ -5628,14 +5647,12 @@
         </w:rPr>
         <w:t xml:space="preserve">Duplicate detection jobs run as scheduled background jobs to find duplicates on a table. Duplicate detection jobs are managed in the environment's settings in the Power Platform admin </w:t>
       </w:r>
-      <w:proofErr w:type="spellStart"/>
-      <w:r>
-        <w:rPr>
-          <w:lang w:val="en-SG"/>
-        </w:rPr>
-        <w:t>center</w:t>
-      </w:r>
-      <w:proofErr w:type="spellEnd"/>
+      <w:r>
+        <w:rPr>
+          <w:lang w:val="en-SG"/>
+        </w:rPr>
+        <w:t>centre</w:t>
+      </w:r>
       <w:r>
         <w:rPr>
           <w:lang w:val="en-SG"/>
@@ -7603,70 +7620,22 @@
     </w:p>
     <w:p>
       <w:r>
-        <w:t>Parental</w:t>
-      </w:r>
-      <w:r>
-        <w:t xml:space="preserve"> – </w:t>
-      </w:r>
-      <w:r>
-        <w:t>Any</w:t>
-      </w:r>
-      <w:r>
-        <w:t xml:space="preserve"> </w:t>
-      </w:r>
-      <w:r>
-        <w:t>action taken on a row of the parent table is also taken on the related child table rows.</w:t>
-      </w:r>
-    </w:p>
-    <w:p>
-      <w:r>
-        <w:t>Referential, Restrict Delete</w:t>
-      </w:r>
-      <w:r>
-        <w:t xml:space="preserve"> – </w:t>
-      </w:r>
-      <w:r>
-        <w:t>Any</w:t>
-      </w:r>
-      <w:r>
-        <w:t xml:space="preserve"> </w:t>
-      </w:r>
-      <w:r>
-        <w:t>related rows can be navigated to. Actions taken on the parent row won't be applied to the child row, but the parent row can't be deleted while the child row exists.</w:t>
-      </w:r>
-    </w:p>
-    <w:p>
-      <w:r>
-        <w:t>Referential, Remove Link</w:t>
-      </w:r>
-      <w:r>
-        <w:t xml:space="preserve"> – A</w:t>
-      </w:r>
-      <w:r>
-        <w:t>ny</w:t>
-      </w:r>
-      <w:r>
-        <w:t xml:space="preserve"> </w:t>
-      </w:r>
-      <w:r>
-        <w:t>related rows can be navigated to, and actions taken on one won't affect the other. This is the default.</w:t>
-      </w:r>
-    </w:p>
-    <w:p>
-      <w:r>
-        <w:t>Custom</w:t>
-      </w:r>
-      <w:r>
-        <w:t xml:space="preserve"> – </w:t>
-      </w:r>
-      <w:r>
-        <w:t>The</w:t>
-      </w:r>
-      <w:r>
-        <w:t xml:space="preserve"> </w:t>
-      </w:r>
-      <w:r>
-        <w:t>behavior for each possible action can be selected.</w:t>
+        <w:t>Parental – Any action taken on a row of the parent table is also taken on the related child table rows.</w:t>
+      </w:r>
+    </w:p>
+    <w:p>
+      <w:r>
+        <w:t>Referential, Restrict Delete – Any related rows can be navigated to. Actions taken on the parent row won't be applied to the child row, but the parent row can't be deleted while the child row exists.</w:t>
+      </w:r>
+    </w:p>
+    <w:p>
+      <w:r>
+        <w:t>Referential, Remove Link – Any related rows can be navigated to, and actions taken on one won't affect the other. This is the default.</w:t>
+      </w:r>
+    </w:p>
+    <w:p>
+      <w:r>
+        <w:t>Custom – The behavior for each possible action can be selected.</w:t>
       </w:r>
     </w:p>
     <w:p>
@@ -7684,8 +7653,44 @@
             <w14:round/>
           </w14:textOutline>
         </w:rPr>
-        <w:t>Hierarchical relationships</w:t>
-      </w:r>
+        <w:t xml:space="preserve">Hierarchical relationships </w:t>
+      </w:r>
+      <w:r>
+        <w:t xml:space="preserve">- </w:t>
+      </w:r>
+      <w:r>
+        <w:t>Some standard tables in Dataverse already have hierarchies defined such as Account. The rows in a hierarchy can be displayed visually in model-driven apps.</w:t>
+      </w:r>
+      <w:r>
+        <w:t xml:space="preserve"> </w:t>
+      </w:r>
+    </w:p>
+    <w:p>
+      <w:r>
+        <w:t xml:space="preserve">The option to define a hierarchical relationship </w:t>
+      </w:r>
+      <w:r>
+        <w:rPr>
+          <w:b/>
+          <w:bCs/>
+          <w:u w:val="single"/>
+        </w:rPr>
+        <w:t>is only available for self-referential relationships</w:t>
+      </w:r>
+      <w:r>
+        <w:t xml:space="preserve">. A self-referential relationship is a One-to-many relationship between a table and itself </w:t>
+      </w:r>
+      <w:r>
+        <w:rPr>
+          <w:u w:val="single"/>
+        </w:rPr>
+        <w:t>where the same table is defined as both the primary and the related table</w:t>
+      </w:r>
+      <w:r>
+        <w:t>.</w:t>
+      </w:r>
+    </w:p>
+    <w:p>
       <w:r>
         <w:rPr>
           <w:color w:val="156082" w:themeColor="accent1"/>
@@ -7700,21 +7705,21 @@
             <w14:round/>
           </w14:textOutline>
         </w:rPr>
-        <w:t xml:space="preserve"> </w:t>
+        <w:lastRenderedPageBreak/>
+        <w:t xml:space="preserve">Connections </w:t>
       </w:r>
       <w:r>
         <w:t xml:space="preserve">- </w:t>
       </w:r>
       <w:r>
-        <w:t>Some standard tables in Dataverse already have hierarchies defined such as Account. The rows in a hierarchy can be displayed visually in model-driven apps.</w:t>
-      </w:r>
-      <w:r>
-        <w:t xml:space="preserve"> </w:t>
-      </w:r>
-    </w:p>
-    <w:p>
-      <w:r>
-        <w:t xml:space="preserve">The option to define a hierarchical relationship </w:t>
+        <w:t xml:space="preserve">a way for users to record associations </w:t>
+      </w:r>
+      <w:r>
+        <w:rPr>
+          <w:b/>
+          <w:bCs/>
+        </w:rPr>
+        <w:t xml:space="preserve">between almost any two </w:t>
       </w:r>
       <w:r>
         <w:rPr>
@@ -7722,19 +7727,43 @@
           <w:bCs/>
           <w:u w:val="single"/>
         </w:rPr>
-        <w:t>is only available for self-referential relationships</w:t>
-      </w:r>
-      <w:r>
-        <w:t xml:space="preserve">. A self-referential relationship is a One-to-many relationship between a table and itself </w:t>
-      </w:r>
-      <w:r>
-        <w:rPr>
-          <w:u w:val="single"/>
-        </w:rPr>
-        <w:t>where the same table is defined as both the primary and the related table</w:t>
-      </w:r>
-      <w:r>
-        <w:t>.</w:t>
+        <w:t>rows</w:t>
+      </w:r>
+      <w:r>
+        <w:t xml:space="preserve"> and provide additional information to describe how the records are linked to one another.</w:t>
+      </w:r>
+      <w:r>
+        <w:t xml:space="preserve"> With Dataverse, you can </w:t>
+      </w:r>
+      <w:r>
+        <w:rPr>
+          <w:b/>
+          <w:bCs/>
+        </w:rPr>
+        <w:t>define connections between table rows</w:t>
+      </w:r>
+      <w:r>
+        <w:t xml:space="preserve"> without creating a table relationship. </w:t>
+      </w:r>
+    </w:p>
+    <w:p>
+      <w:r>
+        <w:t>For example, connections between accounts and contacts might include employees, board members, shareholders, customers, suppliers, etc. Some connections can also be reciprocal, such as child and parent, husband and wife, or doctor and patient.</w:t>
+      </w:r>
+    </w:p>
+    <w:p>
+      <w:r>
+        <w:t>To allow users to make connections to a table's rows, enable “</w:t>
+      </w:r>
+      <w:r>
+        <w:rPr>
+          <w:b/>
+          <w:bCs/>
+        </w:rPr>
+        <w:t>Can have connections</w:t>
+      </w:r>
+      <w:r>
+        <w:t>” on the table's properties.</w:t>
       </w:r>
     </w:p>
     <w:p>
@@ -7752,77 +7781,8 @@
             <w14:round/>
           </w14:textOutline>
         </w:rPr>
-        <w:lastRenderedPageBreak/>
-        <w:t xml:space="preserve">Connections </w:t>
-      </w:r>
-      <w:r>
-        <w:t xml:space="preserve">- </w:t>
-      </w:r>
-      <w:r>
-        <w:t xml:space="preserve">a way for users to record associations </w:t>
-      </w:r>
-      <w:r>
-        <w:rPr>
-          <w:b/>
-          <w:bCs/>
-        </w:rPr>
-        <w:t xml:space="preserve">between almost any two </w:t>
-      </w:r>
-      <w:r>
-        <w:rPr>
-          <w:b/>
-          <w:bCs/>
-          <w:u w:val="single"/>
-        </w:rPr>
-        <w:t>rows</w:t>
-      </w:r>
-      <w:r>
-        <w:t xml:space="preserve"> and provide additional information to describe how the records are linked to one another.</w:t>
-      </w:r>
-      <w:r>
-        <w:t xml:space="preserve"> </w:t>
-      </w:r>
-      <w:r>
-        <w:t xml:space="preserve">With Dataverse, you can </w:t>
-      </w:r>
-      <w:r>
-        <w:rPr>
-          <w:b/>
-          <w:bCs/>
-        </w:rPr>
-        <w:t>define connections between table rows</w:t>
-      </w:r>
-      <w:r>
-        <w:t xml:space="preserve"> without creating a table relationship. </w:t>
-      </w:r>
-    </w:p>
-    <w:p>
-      <w:r>
-        <w:t>For example, connections between accounts and contacts might include employees, board members, shareholders, customers, suppliers, etc. Some connections can also be reciprocal, such as child and parent, husband and wife, or doctor and patient.</w:t>
-      </w:r>
-    </w:p>
-    <w:p>
-      <w:r>
-        <w:t xml:space="preserve">To allow users to make connections to a table's rows, enable </w:t>
-      </w:r>
-      <w:r>
-        <w:t>“</w:t>
-      </w:r>
-      <w:r>
-        <w:rPr>
-          <w:b/>
-          <w:bCs/>
-        </w:rPr>
-        <w:t>Can have connections</w:t>
-      </w:r>
-      <w:r>
-        <w:t>”</w:t>
-      </w:r>
-      <w:r>
-        <w:t xml:space="preserve"> on the table's properties.</w:t>
-      </w:r>
-    </w:p>
-    <w:p>
+        <w:t xml:space="preserve">Connection roles </w:t>
+      </w:r>
       <w:r>
         <w:rPr>
           <w:color w:val="156082" w:themeColor="accent1"/>
@@ -7837,8 +7797,30 @@
             <w14:round/>
           </w14:textOutline>
         </w:rPr>
-        <w:t xml:space="preserve">Connection roles </w:t>
-      </w:r>
+        <w:t xml:space="preserve">– </w:t>
+      </w:r>
+      <w:r>
+        <w:t>are</w:t>
+      </w:r>
+      <w:r>
+        <w:t xml:space="preserve"> </w:t>
+      </w:r>
+      <w:r>
+        <w:t>used to name or describe the relationship between the two rows. Dataverse includes connection roles such as Employer and Former Employer. You can delete these connection roles and create your own connection roles.</w:t>
+      </w:r>
+    </w:p>
+    <w:p>
+      <w:r>
+        <w:rPr>
+          <w:rFonts w:asciiTheme="majorHAnsi" w:eastAsiaTheme="majorEastAsia" w:hAnsiTheme="majorHAnsi" w:cstheme="majorBidi"/>
+          <w:color w:val="0F4761" w:themeColor="accent1" w:themeShade="BF"/>
+          <w:sz w:val="32"/>
+          <w:szCs w:val="32"/>
+        </w:rPr>
+        <w:t>Define and create business rules in Dataverse</w:t>
+      </w:r>
+    </w:p>
+    <w:p>
       <w:r>
         <w:rPr>
           <w:color w:val="156082" w:themeColor="accent1"/>
@@ -7853,30 +7835,8 @@
             <w14:round/>
           </w14:textOutline>
         </w:rPr>
-        <w:t xml:space="preserve">– </w:t>
-      </w:r>
-      <w:r>
-        <w:t>are</w:t>
-      </w:r>
-      <w:r>
-        <w:t xml:space="preserve"> </w:t>
-      </w:r>
-      <w:r>
-        <w:t>used to name or describe the relationship between the two rows. Dataverse includes connection roles such as Employer and Former Employer. You can delete these connection roles and create your own connection roles.</w:t>
-      </w:r>
-    </w:p>
-    <w:p>
-      <w:r>
-        <w:rPr>
-          <w:rFonts w:asciiTheme="majorHAnsi" w:eastAsiaTheme="majorEastAsia" w:hAnsiTheme="majorHAnsi" w:cstheme="majorBidi"/>
-          <w:color w:val="0F4761" w:themeColor="accent1" w:themeShade="BF"/>
-          <w:sz w:val="32"/>
-          <w:szCs w:val="32"/>
-        </w:rPr>
-        <w:t>Define and create business rules in Dataverse</w:t>
-      </w:r>
-    </w:p>
-    <w:p>
+        <w:t>Business rule</w:t>
+      </w:r>
       <w:r>
         <w:rPr>
           <w:color w:val="156082" w:themeColor="accent1"/>
@@ -7891,7 +7851,7 @@
             <w14:round/>
           </w14:textOutline>
         </w:rPr>
-        <w:t>Business rule</w:t>
+        <w:t>s</w:t>
       </w:r>
       <w:r>
         <w:rPr>
@@ -7907,8 +7867,49 @@
             <w14:round/>
           </w14:textOutline>
         </w:rPr>
-        <w:t>s</w:t>
-      </w:r>
+        <w:t xml:space="preserve"> </w:t>
+      </w:r>
+      <w:r>
+        <w:t xml:space="preserve">– </w:t>
+      </w:r>
+      <w:r>
+        <w:t>are</w:t>
+      </w:r>
+      <w:r>
+        <w:t xml:space="preserve"> </w:t>
+      </w:r>
+      <w:r>
+        <w:t>declarative logic and validation that is associated with a Dataverse table without writing code.</w:t>
+      </w:r>
+      <w:r>
+        <w:t xml:space="preserve"> </w:t>
+      </w:r>
+      <w:r>
+        <w:t>The logic defined by a business rule can be applied client-side within a model-driven app form and/or server-side when a Dataverse row is created or updated</w:t>
+      </w:r>
+      <w:r>
+        <w:t xml:space="preserve">. In server-side, </w:t>
+      </w:r>
+      <w:r>
+        <w:t>logic is performed during the transaction before the data is saved into the database.</w:t>
+      </w:r>
+      <w:r>
+        <w:t xml:space="preserve"> Therefore,</w:t>
+      </w:r>
+      <w:r>
+        <w:t xml:space="preserve"> the conditions and actions in the rule applies to Dataverse data changed by </w:t>
+      </w:r>
+      <w:r>
+        <w:rPr>
+          <w:u w:val="single"/>
+        </w:rPr>
+        <w:t>model-driven apps, canvas apps, Power Pages sites, Power Automate cloud flows, or the Dataverse APIs</w:t>
+      </w:r>
+      <w:r>
+        <w:t>.</w:t>
+      </w:r>
+    </w:p>
+    <w:p>
       <w:r>
         <w:rPr>
           <w:color w:val="156082" w:themeColor="accent1"/>
@@ -7923,46 +7924,68 @@
             <w14:round/>
           </w14:textOutline>
         </w:rPr>
+        <w:t xml:space="preserve">Scope </w:t>
+      </w:r>
+      <w:r>
+        <w:t>–</w:t>
+      </w:r>
+      <w:r>
         <w:t xml:space="preserve"> </w:t>
       </w:r>
       <w:r>
-        <w:t xml:space="preserve">– </w:t>
-      </w:r>
-      <w:r>
-        <w:t>are</w:t>
+        <w:t xml:space="preserve">defines </w:t>
+      </w:r>
+      <w:r>
+        <w:t>when the logic in the business rule is applied</w:t>
+      </w:r>
+      <w:r>
+        <w:t xml:space="preserve"> such as Entity, All forms or Specific form. </w:t>
+      </w:r>
+      <w:r>
+        <w:t>To use a business rule with a canvas app you should set the scope to </w:t>
+      </w:r>
+      <w:r>
+        <w:rPr>
+          <w:b/>
+          <w:bCs/>
+        </w:rPr>
+        <w:t>Entity</w:t>
+      </w:r>
+      <w:r>
+        <w:t>.</w:t>
       </w:r>
       <w:r>
         <w:t xml:space="preserve"> </w:t>
       </w:r>
       <w:r>
-        <w:t>declarative logic and validation that is associated with a Dataverse table without writing code.</w:t>
+        <w:t>Business rules can only perform actions on table columns on the form and cannot change the properties of sections or tabs.</w:t>
       </w:r>
       <w:r>
         <w:t xml:space="preserve"> </w:t>
       </w:r>
       <w:r>
-        <w:t>The logic defined by a business rule can be applied client-side within a model-driven app form and/or server-side when a Dataverse row is created or updated</w:t>
-      </w:r>
-      <w:r>
-        <w:t xml:space="preserve">. In server-side, </w:t>
-      </w:r>
-      <w:r>
-        <w:t>logic is performed during the transaction before the data is saved into the database.</w:t>
-      </w:r>
-      <w:r>
-        <w:t xml:space="preserve"> Therefore,</w:t>
-      </w:r>
-      <w:r>
-        <w:t xml:space="preserve"> the conditions and actions in the rule applies to Dataverse data changed by </w:t>
+        <w:t xml:space="preserve">Business rules </w:t>
       </w:r>
       <w:r>
         <w:rPr>
           <w:u w:val="single"/>
         </w:rPr>
-        <w:t>model-driven apps, canvas apps, Power Pages sites, Power Automate cloud flows, or the Dataverse APIs</w:t>
-      </w:r>
-      <w:r>
-        <w:t>.</w:t>
+        <w:t>are not applied</w:t>
+      </w:r>
+      <w:r>
+        <w:t xml:space="preserve"> in the form's save event.</w:t>
+      </w:r>
+      <w:r>
+        <w:t xml:space="preserve"> </w:t>
+      </w:r>
+      <w:r>
+        <w:t>When the business rule's scope is set to Entity, the rule's conditions are evaluated when the row is saved. The logic is performed during the pre</w:t>
+      </w:r>
+      <w:r>
+        <w:t>-</w:t>
+      </w:r>
+      <w:r>
+        <w:t>operation stage of the database transaction. A business rule that shows an error message will prevent the save and rollback the database transaction.</w:t>
       </w:r>
     </w:p>
     <w:p>
@@ -7980,71 +8003,46 @@
             <w14:round/>
           </w14:textOutline>
         </w:rPr>
-        <w:t xml:space="preserve">Scope </w:t>
-      </w:r>
-      <w:r>
-        <w:t>–</w:t>
-      </w:r>
-      <w:r>
-        <w:t xml:space="preserve"> </w:t>
-      </w:r>
-      <w:r>
-        <w:t xml:space="preserve">defines </w:t>
-      </w:r>
-      <w:r>
-        <w:t>when the logic in the business rule is applied</w:t>
-      </w:r>
-      <w:r>
-        <w:t xml:space="preserve"> such as Entity, All forms or Specific form. </w:t>
-      </w:r>
-      <w:r>
-        <w:t>To use a business rule with a canvas app you should set the scope to </w:t>
+        <w:t>Components of a business rule</w:t>
+      </w:r>
+      <w:r>
+        <w:t xml:space="preserve"> - </w:t>
+      </w:r>
+      <w:r>
+        <w:t>encapsulate logic in a predefined set of steps. The steps run each time data is entered or modified, and the data meets certain criteria to trigger the business rule</w:t>
+      </w:r>
+      <w:r>
+        <w:t xml:space="preserve">. Each rule is made up of </w:t>
       </w:r>
       <w:r>
         <w:rPr>
           <w:b/>
           <w:bCs/>
         </w:rPr>
-        <w:t>Entity</w:t>
-      </w:r>
-      <w:r>
-        <w:t>.</w:t>
-      </w:r>
-      <w:r>
-        <w:t xml:space="preserve"> </w:t>
-      </w:r>
-      <w:r>
-        <w:t>Business rules can only perform actions on table columns on the form and cannot change the properties of sections or tabs.</w:t>
-      </w:r>
-      <w:r>
-        <w:t xml:space="preserve"> </w:t>
-      </w:r>
-      <w:r>
-        <w:t xml:space="preserve">Business rules </w:t>
-      </w:r>
-      <w:r>
-        <w:rPr>
-          <w:u w:val="single"/>
-        </w:rPr>
-        <w:t>are not applied</w:t>
-      </w:r>
-      <w:r>
-        <w:t xml:space="preserve"> in the form's save event.</w:t>
-      </w:r>
-      <w:r>
-        <w:t xml:space="preserve"> </w:t>
-      </w:r>
-      <w:r>
-        <w:t>When the business rule's scope is set to Entity, the rule's conditions are evaluated when the row is saved. The logic is performed during the pre</w:t>
-      </w:r>
-      <w:r>
-        <w:t>-</w:t>
-      </w:r>
-      <w:r>
-        <w:t>operation stage of the database transaction. A business rule that shows an error message will prevent the save and rollback the database transaction.</w:t>
-      </w:r>
-    </w:p>
-    <w:p>
+        <w:t>conditions</w:t>
+      </w:r>
+      <w:r>
+        <w:t xml:space="preserve"> and </w:t>
+      </w:r>
+      <w:r>
+        <w:rPr>
+          <w:b/>
+          <w:bCs/>
+        </w:rPr>
+        <w:t>actions</w:t>
+      </w:r>
+      <w:r>
+        <w:t xml:space="preserve">. </w:t>
+      </w:r>
+    </w:p>
+    <w:p>
+      <w:pPr>
+        <w:pStyle w:val="ListParagraph"/>
+        <w:numPr>
+          <w:ilvl w:val="0"/>
+          <w:numId w:val="26"/>
+        </w:numPr>
+      </w:pPr>
       <w:r>
         <w:rPr>
           <w:color w:val="156082" w:themeColor="accent1"/>
@@ -8059,42 +8057,39 @@
             <w14:round/>
           </w14:textOutline>
         </w:rPr>
-        <w:t>Components of a business rule</w:t>
-      </w:r>
-      <w:r>
-        <w:t xml:space="preserve"> - </w:t>
-      </w:r>
-      <w:r>
-        <w:t xml:space="preserve">encapsulate logic in a predefined set of steps. The steps run each time data is entered or </w:t>
-      </w:r>
-      <w:r>
-        <w:t>modified,</w:t>
-      </w:r>
-      <w:r>
-        <w:t xml:space="preserve"> and the data meets certain criteria to trigger the business rule</w:t>
-      </w:r>
-      <w:r>
-        <w:t xml:space="preserve">. Each rule is made up of </w:t>
-      </w:r>
-      <w:r>
-        <w:rPr>
-          <w:b/>
-          <w:bCs/>
-        </w:rPr>
-        <w:t>conditions</w:t>
-      </w:r>
-      <w:r>
-        <w:t xml:space="preserve"> and </w:t>
-      </w:r>
-      <w:r>
-        <w:rPr>
-          <w:b/>
-          <w:bCs/>
-        </w:rPr>
-        <w:t>actions</w:t>
-      </w:r>
-      <w:r>
-        <w:t xml:space="preserve">. </w:t>
+        <w:t xml:space="preserve">Conditions </w:t>
+      </w:r>
+      <w:r>
+        <w:t>– a</w:t>
+      </w:r>
+      <w:r>
+        <w:t>ll</w:t>
+      </w:r>
+      <w:r>
+        <w:t xml:space="preserve"> </w:t>
+      </w:r>
+      <w:r>
+        <w:t>business rules start with a condition. Conditions are shown in purple in the business rule editor.</w:t>
+      </w:r>
+      <w:r>
+        <w:t xml:space="preserve"> </w:t>
+      </w:r>
+      <w:r>
+        <w:t>A condition is always evaluated as either true or false.</w:t>
+      </w:r>
+      <w:r>
+        <w:t xml:space="preserve"> </w:t>
+      </w:r>
+      <w:r>
+        <w:t xml:space="preserve">Within a condition, you can add multiple clauses with either AND or </w:t>
+      </w:r>
+      <w:proofErr w:type="spellStart"/>
+      <w:r>
+        <w:t>OR</w:t>
+      </w:r>
+      <w:proofErr w:type="spellEnd"/>
+      <w:r>
+        <w:t xml:space="preserve"> logic.</w:t>
       </w:r>
     </w:p>
     <w:p>
@@ -8119,49 +8114,57 @@
             <w14:round/>
           </w14:textOutline>
         </w:rPr>
-        <w:t xml:space="preserve">Conditions </w:t>
-      </w:r>
-      <w:r>
-        <w:t>– a</w:t>
-      </w:r>
-      <w:r>
-        <w:t>ll</w:t>
+        <w:t xml:space="preserve">Actions </w:t>
+      </w:r>
+      <w:r>
+        <w:t xml:space="preserve">- </w:t>
+      </w:r>
+      <w:r>
+        <w:t>a logic step that runs on either the true or false branch of a condition. Actions are shown in green in the business rule editor.</w:t>
       </w:r>
       <w:r>
         <w:t xml:space="preserve"> </w:t>
       </w:r>
       <w:r>
-        <w:t>business rules start with a condition. Conditions are shown in purple in the business rule editor.</w:t>
-      </w:r>
-      <w:r>
-        <w:t xml:space="preserve"> </w:t>
-      </w:r>
-      <w:r>
-        <w:t>A condition is always evaluated as either true or false.</w:t>
-      </w:r>
-      <w:r>
-        <w:t xml:space="preserve"> </w:t>
-      </w:r>
-      <w:r>
-        <w:t xml:space="preserve">Within a condition, you can add multiple clauses with either AND or </w:t>
-      </w:r>
-      <w:proofErr w:type="spellStart"/>
-      <w:r>
-        <w:t>OR</w:t>
-      </w:r>
-      <w:proofErr w:type="spellEnd"/>
-      <w:r>
-        <w:t xml:space="preserve"> logic.</w:t>
-      </w:r>
-    </w:p>
-    <w:p>
-      <w:pPr>
-        <w:pStyle w:val="ListParagraph"/>
-        <w:numPr>
-          <w:ilvl w:val="0"/>
-          <w:numId w:val="26"/>
-        </w:numPr>
-      </w:pPr>
+        <w:t>You can chain multiple actions by adding a new action</w:t>
+      </w:r>
+      <w:r>
+        <w:t>.</w:t>
+      </w:r>
+    </w:p>
+    <w:p>
+      <w:pPr>
+        <w:rPr>
+          <w:rFonts w:asciiTheme="majorHAnsi" w:eastAsiaTheme="majorEastAsia" w:hAnsiTheme="majorHAnsi" w:cstheme="majorBidi"/>
+          <w:color w:val="0F4761" w:themeColor="accent1" w:themeShade="BF"/>
+          <w:sz w:val="32"/>
+          <w:szCs w:val="32"/>
+        </w:rPr>
+      </w:pPr>
+    </w:p>
+    <w:p>
+      <w:pPr>
+        <w:rPr>
+          <w:rFonts w:asciiTheme="majorHAnsi" w:eastAsiaTheme="majorEastAsia" w:hAnsiTheme="majorHAnsi" w:cstheme="majorBidi"/>
+          <w:color w:val="0F4761" w:themeColor="accent1" w:themeShade="BF"/>
+          <w:sz w:val="32"/>
+          <w:szCs w:val="32"/>
+        </w:rPr>
+      </w:pPr>
+    </w:p>
+    <w:p>
+      <w:r>
+        <w:rPr>
+          <w:rFonts w:asciiTheme="majorHAnsi" w:eastAsiaTheme="majorEastAsia" w:hAnsiTheme="majorHAnsi" w:cstheme="majorBidi"/>
+          <w:color w:val="0F4761" w:themeColor="accent1" w:themeShade="BF"/>
+          <w:sz w:val="32"/>
+          <w:szCs w:val="32"/>
+        </w:rPr>
+        <w:lastRenderedPageBreak/>
+        <w:t>Create relationships, business rules, calculations, and rollups in Dataverse</w:t>
+      </w:r>
+    </w:p>
+    <w:p>
       <w:r>
         <w:rPr>
           <w:color w:val="156082" w:themeColor="accent1"/>
@@ -8176,19 +8179,56 @@
             <w14:round/>
           </w14:textOutline>
         </w:rPr>
-        <w:t xml:space="preserve">Actions </w:t>
-      </w:r>
-      <w:r>
-        <w:t xml:space="preserve">- </w:t>
-      </w:r>
-      <w:r>
-        <w:t>a logic step that runs on either the true or false branch of a condition. Actions are shown in green in the business rule editor.</w:t>
+        <w:t>Rollup Columns</w:t>
+      </w:r>
+      <w:r>
+        <w:t xml:space="preserve"> – </w:t>
+      </w:r>
+      <w:r>
+        <w:t>perform</w:t>
       </w:r>
       <w:r>
         <w:t xml:space="preserve"> </w:t>
       </w:r>
       <w:r>
-        <w:t>You can chain multiple actions by adding a new action</w:t>
+        <w:t>aggregate calculations on values that are stored in a column in a related table across a one-to-many relationship.</w:t>
+      </w:r>
+      <w:r>
+        <w:t xml:space="preserve"> </w:t>
+      </w:r>
+      <w:r>
+        <w:t>Rollup columns are read-only and can calculate values</w:t>
+      </w:r>
+      <w:r>
+        <w:t xml:space="preserve"> (calculated by Dataverse)</w:t>
+      </w:r>
+      <w:r>
+        <w:t xml:space="preserve"> based on a system account with full access to all rows in a related table</w:t>
+      </w:r>
+      <w:r>
+        <w:t xml:space="preserve">. </w:t>
+      </w:r>
+    </w:p>
+    <w:p>
+      <w:r>
+        <w:t>When you configure a rollup column, Dataverse starts two recurring jobs. These two jobs are a </w:t>
+      </w:r>
+      <w:r>
+        <w:rPr>
+          <w:b/>
+          <w:bCs/>
+        </w:rPr>
+        <w:t>Mass calculate rollup</w:t>
+      </w:r>
+      <w:r>
+        <w:t> and a </w:t>
+      </w:r>
+      <w:r>
+        <w:rPr>
+          <w:b/>
+          <w:bCs/>
+        </w:rPr>
+        <w:t>Calculate rollup</w:t>
       </w:r>
       <w:r>
         <w:t>.</w:t>
@@ -8197,21 +8237,327 @@
     <w:p>
       <w:r>
         <w:rPr>
-          <w:rFonts w:asciiTheme="majorHAnsi" w:eastAsiaTheme="majorEastAsia" w:hAnsiTheme="majorHAnsi" w:cstheme="majorBidi"/>
-          <w:color w:val="0F4761" w:themeColor="accent1" w:themeShade="BF"/>
-          <w:sz w:val="32"/>
-          <w:szCs w:val="32"/>
-        </w:rPr>
-        <w:t>Create relationships, business rules, calculations, and rollups in Dataverse</w:t>
+          <w:color w:val="156082" w:themeColor="accent1"/>
+          <w14:shadow w14:blurRad="38100" w14:dist="25400" w14:dir="5400000" w14:sx="100000" w14:sy="100000" w14:kx="0" w14:ky="0" w14:algn="ctr">
+            <w14:srgbClr w14:val="6E747A">
+              <w14:alpha w14:val="57000"/>
+            </w14:srgbClr>
+          </w14:shadow>
+          <w14:textOutline w14:w="0" w14:cap="flat" w14:cmpd="sng" w14:algn="ctr">
+            <w14:noFill/>
+            <w14:prstDash w14:val="solid"/>
+            <w14:round/>
+          </w14:textOutline>
+        </w:rPr>
+        <w:t xml:space="preserve">Calculate rollup </w:t>
+      </w:r>
+      <w:r>
+        <w:t xml:space="preserve">– </w:t>
+      </w:r>
+      <w:r>
+        <w:t>calculated</w:t>
+      </w:r>
+      <w:r>
+        <w:t xml:space="preserve"> </w:t>
+      </w:r>
+      <w:r>
+        <w:t>asynchronously (meaning not in real time) by using a scheduled system job, Calculate rollup, in Dataverse.</w:t>
+      </w:r>
+      <w:r>
+        <w:t xml:space="preserve"> </w:t>
+      </w:r>
+      <w:r>
+        <w:t xml:space="preserve">Rollup calculations run once an hour by default, but an administrator can </w:t>
+      </w:r>
+      <w:r>
+        <w:t xml:space="preserve">customize </w:t>
+      </w:r>
+      <w:r>
+        <w:t xml:space="preserve">by accessing </w:t>
+      </w:r>
+      <w:r>
+        <w:rPr>
+          <w:b/>
+          <w:bCs/>
+        </w:rPr>
+        <w:t>System Jobs</w:t>
+      </w:r>
+      <w:r>
+        <w:t xml:space="preserve"> from the Power Platform admin center</w:t>
+      </w:r>
+      <w:r>
+        <w:t>.</w:t>
+      </w:r>
+    </w:p>
+    <w:p>
+      <w:r>
+        <w:t xml:space="preserve">Go to </w:t>
+      </w:r>
+      <w:r>
+        <w:rPr>
+          <w:b/>
+          <w:bCs/>
+        </w:rPr>
+        <w:t>Settings &gt; Audit and logs &gt; System jobs</w:t>
+      </w:r>
+      <w:r>
+        <w:t xml:space="preserve">, </w:t>
+      </w:r>
+      <w:r>
+        <w:t xml:space="preserve">select the </w:t>
+      </w:r>
+      <w:r>
+        <w:t>“</w:t>
+      </w:r>
+      <w:r>
+        <w:t>All Rollup Field Calculation Jobs view</w:t>
+      </w:r>
+      <w:r>
+        <w:t>”.</w:t>
+      </w:r>
+    </w:p>
+    <w:p>
+      <w:r>
+        <w:rPr>
+          <w:color w:val="156082" w:themeColor="accent1"/>
+          <w14:shadow w14:blurRad="38100" w14:dist="25400" w14:dir="5400000" w14:sx="100000" w14:sy="100000" w14:kx="0" w14:ky="0" w14:algn="ctr">
+            <w14:srgbClr w14:val="6E747A">
+              <w14:alpha w14:val="57000"/>
+            </w14:srgbClr>
+          </w14:shadow>
+          <w14:textOutline w14:w="0" w14:cap="flat" w14:cmpd="sng" w14:algn="ctr">
+            <w14:noFill/>
+            <w14:prstDash w14:val="solid"/>
+            <w14:round/>
+          </w14:textOutline>
+        </w:rPr>
+        <w:t xml:space="preserve">Mass calculate rollup </w:t>
+      </w:r>
+      <w:r>
+        <w:t>–</w:t>
+      </w:r>
+      <w:r>
+        <w:t xml:space="preserve"> </w:t>
+      </w:r>
+      <w:r>
+        <w:t>occurs</w:t>
+      </w:r>
+      <w:r>
+        <w:t xml:space="preserve">, </w:t>
+      </w:r>
+      <w:r>
+        <w:t>by default, 12 hours after you configure the rollup column (to coincide with nonoperational hours of the environment). This job calculates the rollup column for all existing rows that contain the column.</w:t>
+      </w:r>
+    </w:p>
+    <w:p>
+      <w:r>
+        <w:t xml:space="preserve">Tips: </w:t>
+      </w:r>
+      <w:r>
+        <w:t>Calculate Rollup Field job processes the rows that were created, updated, or deleted after the last Mass Calculate Rollup Field job finished execution.</w:t>
+      </w:r>
+    </w:p>
+    <w:p>
+      <w:r>
+        <w:t xml:space="preserve">Note: </w:t>
+      </w:r>
+      <w:r>
+        <w:t>You're limited to a maximum of 10 rollups for each parent table.</w:t>
+      </w:r>
+      <w:r>
+        <w:t xml:space="preserve"> </w:t>
+      </w:r>
+      <w:r>
+        <w:t>Rollup columns are read-only.</w:t>
+      </w:r>
+    </w:p>
+    <w:p>
+      <w:r>
+        <w:rPr>
+          <w:color w:val="156082" w:themeColor="accent1"/>
+          <w14:shadow w14:blurRad="38100" w14:dist="25400" w14:dir="5400000" w14:sx="100000" w14:sy="100000" w14:kx="0" w14:ky="0" w14:algn="ctr">
+            <w14:srgbClr w14:val="6E747A">
+              <w14:alpha w14:val="57000"/>
+            </w14:srgbClr>
+          </w14:shadow>
+          <w14:textOutline w14:w="0" w14:cap="flat" w14:cmpd="sng" w14:algn="ctr">
+            <w14:noFill/>
+            <w14:prstDash w14:val="solid"/>
+            <w14:round/>
+          </w14:textOutline>
+        </w:rPr>
+        <w:t xml:space="preserve">Calculated Columns </w:t>
+      </w:r>
+      <w:r>
+        <w:t xml:space="preserve">– </w:t>
+      </w:r>
+      <w:r>
+        <w:t>lets</w:t>
+      </w:r>
+      <w:r>
+        <w:t xml:space="preserve"> </w:t>
+      </w:r>
+      <w:r>
+        <w:t>you define a calculation formula that is run by Microsoft Dataverse regardless of the form that is used to edit or add data. You can use calculated columns to automate otherwise manual calculations. Calculations allow you to improve data integrity and simplify form development. Unlike asynchronous rollups that calculate based on a scheduled job, calculations run in real time when the row is saved.</w:t>
+      </w:r>
+      <w:r>
+        <w:t xml:space="preserve"> </w:t>
+      </w:r>
+      <w:r>
+        <w:t xml:space="preserve">Calculated columns use the </w:t>
+      </w:r>
+      <w:r>
+        <w:rPr>
+          <w:u w:val="single"/>
+        </w:rPr>
+        <w:t>columns from the current table or related parent tables from a many-to-one relationship</w:t>
+      </w:r>
+      <w:r>
+        <w:t>.</w:t>
+      </w:r>
+      <w:r>
+        <w:t xml:space="preserve"> Some use cases as below:</w:t>
+      </w:r>
+    </w:p>
+    <w:p>
+      <w:pPr>
+        <w:pStyle w:val="ListParagraph"/>
+        <w:numPr>
+          <w:ilvl w:val="0"/>
+          <w:numId w:val="27"/>
+        </w:numPr>
+      </w:pPr>
+      <w:r>
+        <w:t>Weighted Revenue: Estimated revenue multiplied by probability</w:t>
+      </w:r>
+    </w:p>
+    <w:p>
+      <w:pPr>
+        <w:pStyle w:val="ListParagraph"/>
+        <w:numPr>
+          <w:ilvl w:val="0"/>
+          <w:numId w:val="27"/>
+        </w:numPr>
+      </w:pPr>
+      <w:r>
+        <w:t>Net Worth: Assets subtracted by the liabilities for a given account</w:t>
+      </w:r>
+    </w:p>
+    <w:p>
+      <w:pPr>
+        <w:pStyle w:val="ListParagraph"/>
+        <w:numPr>
+          <w:ilvl w:val="0"/>
+          <w:numId w:val="27"/>
+        </w:numPr>
+      </w:pPr>
+      <w:r>
+        <w:t>Cost of Labor: Base rate up to 40 hours, plus additional overtime</w:t>
+      </w:r>
+    </w:p>
+    <w:p>
+      <w:pPr>
+        <w:pStyle w:val="ListParagraph"/>
+        <w:numPr>
+          <w:ilvl w:val="0"/>
+          <w:numId w:val="27"/>
+        </w:numPr>
+      </w:pPr>
+      <w:r>
+        <w:t>Contact Number: Phone number for an opportunity based on account or contact</w:t>
+      </w:r>
+    </w:p>
+    <w:p>
+      <w:pPr>
+        <w:pStyle w:val="ListParagraph"/>
+        <w:numPr>
+          <w:ilvl w:val="0"/>
+          <w:numId w:val="27"/>
+        </w:numPr>
+      </w:pPr>
+      <w:r>
+        <w:t>Lead Score: Single column that provides insights to the quality of a given lead</w:t>
+      </w:r>
+    </w:p>
+    <w:p>
+      <w:pPr>
+        <w:pStyle w:val="ListParagraph"/>
+        <w:numPr>
+          <w:ilvl w:val="0"/>
+          <w:numId w:val="27"/>
+        </w:numPr>
+      </w:pPr>
+      <w:r>
+        <w:t>Follow Up By: Follow up on an activity by a specified number of days based on priority</w:t>
+      </w:r>
+    </w:p>
+    <w:p>
+      <w:r>
+        <w:t xml:space="preserve">Note: </w:t>
+      </w:r>
+      <w:r>
+        <w:t>Only columns from the table and columns from tables in a many-to-one relationship can be used in a calculated column.</w:t>
+      </w:r>
+      <w:r>
+        <w:t xml:space="preserve"> </w:t>
+      </w:r>
+      <w:r>
+        <w:t>Calculated columns can reference other calculated columns in their formula, but they can't reference themselves.</w:t>
+      </w:r>
+    </w:p>
+    <w:p>
+      <w:r>
+        <w:t xml:space="preserve">Formula Columns – will be replacing “Calculated Columns” in future and it </w:t>
+      </w:r>
+      <w:r>
+        <w:t>use</w:t>
+      </w:r>
+      <w:r>
+        <w:t>s</w:t>
+      </w:r>
+      <w:r>
+        <w:t xml:space="preserve"> the Power </w:t>
+      </w:r>
+      <w:proofErr w:type="spellStart"/>
+      <w:r>
+        <w:t>Fx</w:t>
+      </w:r>
+      <w:proofErr w:type="spellEnd"/>
+      <w:r>
+        <w:t xml:space="preserve"> language to calculate the value for the column. Formula columns are read-only.</w:t>
+      </w:r>
+      <w:r>
+        <w:t xml:space="preserve"> </w:t>
+      </w:r>
+      <w:r>
+        <w:t xml:space="preserve">Formula columns support </w:t>
+      </w:r>
+      <w:proofErr w:type="spellStart"/>
+      <w:r>
+        <w:t>intellisense</w:t>
+      </w:r>
+      <w:proofErr w:type="spellEnd"/>
+      <w:r>
+        <w:t xml:space="preserve"> that suggests functions and syntax, and even helps you fix errors.</w:t>
+      </w:r>
+    </w:p>
+    <w:p>
+      <w:r>
+        <w:t xml:space="preserve">For more information formula columns, see </w:t>
+      </w:r>
+      <w:hyperlink r:id="rId24" w:history="1">
+        <w:r>
+          <w:rPr>
+            <w:rStyle w:val="Hyperlink"/>
+          </w:rPr>
+          <w:t>Work with formula columns</w:t>
+        </w:r>
+      </w:hyperlink>
+      <w:r>
+        <w:t>.</w:t>
       </w:r>
     </w:p>
     <w:p/>
-    <w:p>
-      <w:r>
-        <w:lastRenderedPageBreak/>
-        <w:t xml:space="preserve"> </w:t>
-      </w:r>
-    </w:p>
     <w:sectPr>
       <w:pgSz w:w="12240" w:h="15840" w:code="1"/>
       <w:pgMar w:top="720" w:right="720" w:bottom="720" w:left="720" w:header="720" w:footer="720" w:gutter="0"/>
@@ -10536,6 +10882,119 @@
     </w:lvl>
   </w:abstractNum>
   <w:abstractNum w:abstractNumId="19" w15:restartNumberingAfterBreak="0">
+    <w:nsid w:val="58364DC9"/>
+    <w:multiLevelType w:val="hybridMultilevel"/>
+    <w:tmpl w:val="97B0A4D8"/>
+    <w:lvl w:ilvl="0" w:tplc="04090001">
+      <w:start w:val="1"/>
+      <w:numFmt w:val="bullet"/>
+      <w:lvlText w:val=""/>
+      <w:lvlJc w:val="left"/>
+      <w:pPr>
+        <w:ind w:left="720" w:hanging="360"/>
+      </w:pPr>
+      <w:rPr>
+        <w:rFonts w:ascii="Symbol" w:hAnsi="Symbol" w:hint="default"/>
+      </w:rPr>
+    </w:lvl>
+    <w:lvl w:ilvl="1" w:tplc="04090003" w:tentative="1">
+      <w:start w:val="1"/>
+      <w:numFmt w:val="bullet"/>
+      <w:lvlText w:val="o"/>
+      <w:lvlJc w:val="left"/>
+      <w:pPr>
+        <w:ind w:left="1440" w:hanging="360"/>
+      </w:pPr>
+      <w:rPr>
+        <w:rFonts w:ascii="Courier New" w:hAnsi="Courier New" w:cs="Courier New" w:hint="default"/>
+      </w:rPr>
+    </w:lvl>
+    <w:lvl w:ilvl="2" w:tplc="04090005" w:tentative="1">
+      <w:start w:val="1"/>
+      <w:numFmt w:val="bullet"/>
+      <w:lvlText w:val=""/>
+      <w:lvlJc w:val="left"/>
+      <w:pPr>
+        <w:ind w:left="2160" w:hanging="360"/>
+      </w:pPr>
+      <w:rPr>
+        <w:rFonts w:ascii="Wingdings" w:hAnsi="Wingdings" w:hint="default"/>
+      </w:rPr>
+    </w:lvl>
+    <w:lvl w:ilvl="3" w:tplc="04090001" w:tentative="1">
+      <w:start w:val="1"/>
+      <w:numFmt w:val="bullet"/>
+      <w:lvlText w:val=""/>
+      <w:lvlJc w:val="left"/>
+      <w:pPr>
+        <w:ind w:left="2880" w:hanging="360"/>
+      </w:pPr>
+      <w:rPr>
+        <w:rFonts w:ascii="Symbol" w:hAnsi="Symbol" w:hint="default"/>
+      </w:rPr>
+    </w:lvl>
+    <w:lvl w:ilvl="4" w:tplc="04090003" w:tentative="1">
+      <w:start w:val="1"/>
+      <w:numFmt w:val="bullet"/>
+      <w:lvlText w:val="o"/>
+      <w:lvlJc w:val="left"/>
+      <w:pPr>
+        <w:ind w:left="3600" w:hanging="360"/>
+      </w:pPr>
+      <w:rPr>
+        <w:rFonts w:ascii="Courier New" w:hAnsi="Courier New" w:cs="Courier New" w:hint="default"/>
+      </w:rPr>
+    </w:lvl>
+    <w:lvl w:ilvl="5" w:tplc="04090005" w:tentative="1">
+      <w:start w:val="1"/>
+      <w:numFmt w:val="bullet"/>
+      <w:lvlText w:val=""/>
+      <w:lvlJc w:val="left"/>
+      <w:pPr>
+        <w:ind w:left="4320" w:hanging="360"/>
+      </w:pPr>
+      <w:rPr>
+        <w:rFonts w:ascii="Wingdings" w:hAnsi="Wingdings" w:hint="default"/>
+      </w:rPr>
+    </w:lvl>
+    <w:lvl w:ilvl="6" w:tplc="04090001" w:tentative="1">
+      <w:start w:val="1"/>
+      <w:numFmt w:val="bullet"/>
+      <w:lvlText w:val=""/>
+      <w:lvlJc w:val="left"/>
+      <w:pPr>
+        <w:ind w:left="5040" w:hanging="360"/>
+      </w:pPr>
+      <w:rPr>
+        <w:rFonts w:ascii="Symbol" w:hAnsi="Symbol" w:hint="default"/>
+      </w:rPr>
+    </w:lvl>
+    <w:lvl w:ilvl="7" w:tplc="04090003" w:tentative="1">
+      <w:start w:val="1"/>
+      <w:numFmt w:val="bullet"/>
+      <w:lvlText w:val="o"/>
+      <w:lvlJc w:val="left"/>
+      <w:pPr>
+        <w:ind w:left="5760" w:hanging="360"/>
+      </w:pPr>
+      <w:rPr>
+        <w:rFonts w:ascii="Courier New" w:hAnsi="Courier New" w:cs="Courier New" w:hint="default"/>
+      </w:rPr>
+    </w:lvl>
+    <w:lvl w:ilvl="8" w:tplc="04090005" w:tentative="1">
+      <w:start w:val="1"/>
+      <w:numFmt w:val="bullet"/>
+      <w:lvlText w:val=""/>
+      <w:lvlJc w:val="left"/>
+      <w:pPr>
+        <w:ind w:left="6480" w:hanging="360"/>
+      </w:pPr>
+      <w:rPr>
+        <w:rFonts w:ascii="Wingdings" w:hAnsi="Wingdings" w:hint="default"/>
+      </w:rPr>
+    </w:lvl>
+  </w:abstractNum>
+  <w:abstractNum w:abstractNumId="20" w15:restartNumberingAfterBreak="0">
     <w:nsid w:val="5FE949DF"/>
     <w:multiLevelType w:val="multilevel"/>
     <w:tmpl w:val="51664FB2"/>
@@ -10684,7 +11143,7 @@
       </w:rPr>
     </w:lvl>
   </w:abstractNum>
-  <w:abstractNum w:abstractNumId="20" w15:restartNumberingAfterBreak="0">
+  <w:abstractNum w:abstractNumId="21" w15:restartNumberingAfterBreak="0">
     <w:nsid w:val="66EA71FE"/>
     <w:multiLevelType w:val="multilevel"/>
     <w:tmpl w:val="C5C80FFC"/>
@@ -10833,7 +11292,7 @@
       </w:rPr>
     </w:lvl>
   </w:abstractNum>
-  <w:abstractNum w:abstractNumId="21" w15:restartNumberingAfterBreak="0">
+  <w:abstractNum w:abstractNumId="22" w15:restartNumberingAfterBreak="0">
     <w:nsid w:val="72EA4601"/>
     <w:multiLevelType w:val="hybridMultilevel"/>
     <w:tmpl w:val="CEC02DBE"/>
@@ -10946,7 +11405,7 @@
       </w:rPr>
     </w:lvl>
   </w:abstractNum>
-  <w:abstractNum w:abstractNumId="22" w15:restartNumberingAfterBreak="0">
+  <w:abstractNum w:abstractNumId="23" w15:restartNumberingAfterBreak="0">
     <w:nsid w:val="744254D0"/>
     <w:multiLevelType w:val="hybridMultilevel"/>
     <w:tmpl w:val="E68AD01A"/>
@@ -11059,7 +11518,7 @@
       </w:rPr>
     </w:lvl>
   </w:abstractNum>
-  <w:abstractNum w:abstractNumId="23" w15:restartNumberingAfterBreak="0">
+  <w:abstractNum w:abstractNumId="24" w15:restartNumberingAfterBreak="0">
     <w:nsid w:val="78517D3D"/>
     <w:multiLevelType w:val="hybridMultilevel"/>
     <w:tmpl w:val="0C743820"/>
@@ -11148,7 +11607,7 @@
       </w:pPr>
     </w:lvl>
   </w:abstractNum>
-  <w:abstractNum w:abstractNumId="24" w15:restartNumberingAfterBreak="0">
+  <w:abstractNum w:abstractNumId="25" w15:restartNumberingAfterBreak="0">
     <w:nsid w:val="7EDF175E"/>
     <w:multiLevelType w:val="hybridMultilevel"/>
     <w:tmpl w:val="36B66C2A"/>
@@ -11261,7 +11720,7 @@
       </w:rPr>
     </w:lvl>
   </w:abstractNum>
-  <w:abstractNum w:abstractNumId="25" w15:restartNumberingAfterBreak="0">
+  <w:abstractNum w:abstractNumId="26" w15:restartNumberingAfterBreak="0">
     <w:nsid w:val="7F291EB7"/>
     <w:multiLevelType w:val="hybridMultilevel"/>
     <w:tmpl w:val="326E3252"/>
@@ -11357,16 +11816,16 @@
     <w:abstractNumId w:val="13"/>
   </w:num>
   <w:num w:numId="3" w16cid:durableId="1321613925">
-    <w:abstractNumId w:val="20"/>
+    <w:abstractNumId w:val="21"/>
   </w:num>
   <w:num w:numId="4" w16cid:durableId="1613124645">
     <w:abstractNumId w:val="16"/>
   </w:num>
   <w:num w:numId="5" w16cid:durableId="1465192138">
-    <w:abstractNumId w:val="25"/>
+    <w:abstractNumId w:val="26"/>
   </w:num>
   <w:num w:numId="6" w16cid:durableId="447549253">
-    <w:abstractNumId w:val="21"/>
+    <w:abstractNumId w:val="22"/>
   </w:num>
   <w:num w:numId="7" w16cid:durableId="568728697">
     <w:abstractNumId w:val="7"/>
@@ -11384,10 +11843,10 @@
     <w:abstractNumId w:val="9"/>
   </w:num>
   <w:num w:numId="12" w16cid:durableId="712315630">
-    <w:abstractNumId w:val="22"/>
+    <w:abstractNumId w:val="23"/>
   </w:num>
   <w:num w:numId="13" w16cid:durableId="1978416558">
-    <w:abstractNumId w:val="19"/>
+    <w:abstractNumId w:val="20"/>
   </w:num>
   <w:num w:numId="14" w16cid:durableId="1520578960">
     <w:abstractNumId w:val="14"/>
@@ -11399,7 +11858,7 @@
     <w:abstractNumId w:val="10"/>
   </w:num>
   <w:num w:numId="17" w16cid:durableId="961889107">
-    <w:abstractNumId w:val="24"/>
+    <w:abstractNumId w:val="25"/>
   </w:num>
   <w:num w:numId="18" w16cid:durableId="1908298413">
     <w:abstractNumId w:val="0"/>
@@ -11408,7 +11867,7 @@
     <w:abstractNumId w:val="17"/>
   </w:num>
   <w:num w:numId="20" w16cid:durableId="1686714474">
-    <w:abstractNumId w:val="23"/>
+    <w:abstractNumId w:val="24"/>
   </w:num>
   <w:num w:numId="21" w16cid:durableId="1427380055">
     <w:abstractNumId w:val="6"/>
@@ -11427,6 +11886,9 @@
   </w:num>
   <w:num w:numId="26" w16cid:durableId="36584965">
     <w:abstractNumId w:val="5"/>
+  </w:num>
+  <w:num w:numId="27" w16cid:durableId="233707886">
+    <w:abstractNumId w:val="19"/>
   </w:num>
 </w:numbering>
 </file>

</xml_diff>